<commit_message>
Copy from main web.
</commit_message>
<xml_diff>
--- a/dl/school/1/btm-t1.docx
+++ b/dl/school/1/btm-t1.docx
@@ -14,6 +14,8 @@
           <w:lang w:val="en-US"/>
         </w:rPr>
       </w:pPr>
+      <w:bookmarkStart w:id="0" w:name="_GoBack"/>
+      <w:bookmarkEnd w:id="0"/>
       <w:r>
         <w:rPr>
           <w:b/>
@@ -461,17 +463,7 @@
           <w:szCs w:val="26"/>
           <w:lang w:val="en-US"/>
         </w:rPr>
-        <w:t>.</w:t>
-      </w:r>
-      <w:bookmarkStart w:id="0" w:name="_GoBack"/>
-      <w:bookmarkEnd w:id="0"/>
-      <w:r>
-        <w:rPr>
-          <w:sz w:val="26"/>
-          <w:szCs w:val="26"/>
-          <w:lang w:val="en-US"/>
-        </w:rPr>
-        <w:t xml:space="preserve"> Tên </w:t>
+        <w:t xml:space="preserve">. Tên </w:t>
       </w:r>
       <w:r>
         <w:rPr>

</xml_diff>